<commit_message>
added indent to match style
</commit_message>
<xml_diff>
--- a/src/main/resources/styles.docx
+++ b/src/main/resources/styles.docx
@@ -1326,7 +1326,7 @@
   <w:abstractNum w:abstractNumId="9">
     <w:nsid w:val="212A6DE9"/>
     <w:multiLevelType w:val="multilevel"/>
-    <w:tmpl w:val="19E23370"/>
+    <w:tmpl w:val="B42C7DE0"/>
     <w:lvl w:ilvl="0">
       <w:start w:val="1"/>
       <w:numFmt w:val="decimal"/>
@@ -5896,12 +5896,15 @@
     <w:link w:val="Heading1Char"/>
     <w:uiPriority w:val="9"/>
     <w:qFormat/>
-    <w:rsid w:val="007A00B2"/>
+    <w:rsid w:val="00DF71D1"/>
     <w:pPr>
       <w:widowControl w:val="0"/>
       <w:numPr>
         <w:numId w:val="38"/>
       </w:numPr>
+      <w:tabs>
+        <w:tab w:val="clear" w:pos="360"/>
+      </w:tabs>
       <w:spacing w:before="240" w:after="0" w:line="240" w:lineRule="auto"/>
       <w:outlineLvl w:val="0"/>
     </w:pPr>
@@ -5922,14 +5925,18 @@
     <w:link w:val="Heading2Char"/>
     <w:uiPriority w:val="9"/>
     <w:qFormat/>
-    <w:rsid w:val="007A00B2"/>
+    <w:rsid w:val="00DF71D1"/>
     <w:pPr>
       <w:widowControl w:val="0"/>
       <w:numPr>
         <w:ilvl w:val="1"/>
         <w:numId w:val="38"/>
       </w:numPr>
+      <w:tabs>
+        <w:tab w:val="clear" w:pos="1080"/>
+      </w:tabs>
       <w:spacing w:before="60" w:line="240" w:lineRule="auto"/>
+      <w:ind w:left="864" w:hanging="504"/>
       <w:outlineLvl w:val="1"/>
     </w:pPr>
     <w:rPr>
@@ -5949,13 +5956,17 @@
     <w:link w:val="Heading3Char"/>
     <w:uiPriority w:val="9"/>
     <w:qFormat/>
-    <w:rsid w:val="007A00B2"/>
+    <w:rsid w:val="00DF71D1"/>
     <w:pPr>
       <w:numPr>
         <w:ilvl w:val="2"/>
         <w:numId w:val="38"/>
       </w:numPr>
+      <w:tabs>
+        <w:tab w:val="clear" w:pos="1800"/>
+      </w:tabs>
       <w:spacing w:before="60" w:line="240" w:lineRule="auto"/>
+      <w:ind w:left="1440" w:hanging="720"/>
       <w:outlineLvl w:val="2"/>
     </w:pPr>
     <w:rPr>
@@ -5975,13 +5986,16 @@
     <w:uiPriority w:val="9"/>
     <w:unhideWhenUsed/>
     <w:qFormat/>
-    <w:rsid w:val="007A00B2"/>
+    <w:rsid w:val="00DF71D1"/>
     <w:pPr>
       <w:keepNext/>
       <w:numPr>
         <w:ilvl w:val="3"/>
         <w:numId w:val="38"/>
       </w:numPr>
+      <w:tabs>
+        <w:tab w:val="clear" w:pos="1800"/>
+      </w:tabs>
       <w:spacing w:before="120"/>
       <w:outlineLvl w:val="3"/>
     </w:pPr>
@@ -5991,6 +6005,7 @@
       <w:bCs/>
       <w:sz w:val="24"/>
       <w:szCs w:val="28"/>
+      <w:lang w:eastAsia="zh-CN"/>
     </w:rPr>
   </w:style>
   <w:style w:type="paragraph" w:styleId="Heading5">
@@ -6155,7 +6170,7 @@
     <w:basedOn w:val="DefaultParagraphFont"/>
     <w:link w:val="Heading1"/>
     <w:uiPriority w:val="9"/>
-    <w:rsid w:val="007A00B2"/>
+    <w:rsid w:val="00DF71D1"/>
     <w:rPr>
       <w:rFonts w:asciiTheme="majorHAnsi" w:eastAsia="SimSun" w:hAnsiTheme="majorHAnsi" w:cs="Arial"/>
       <w:b/>
@@ -6171,7 +6186,7 @@
     <w:basedOn w:val="DefaultParagraphFont"/>
     <w:link w:val="Heading2"/>
     <w:uiPriority w:val="9"/>
-    <w:rsid w:val="007A00B2"/>
+    <w:rsid w:val="00DF71D1"/>
     <w:rPr>
       <w:rFonts w:asciiTheme="majorHAnsi" w:eastAsia="SimSun" w:hAnsiTheme="majorHAnsi" w:cs="Arial"/>
       <w:b/>
@@ -6187,7 +6202,7 @@
     <w:basedOn w:val="DefaultParagraphFont"/>
     <w:link w:val="Heading3"/>
     <w:uiPriority w:val="9"/>
-    <w:rsid w:val="007A00B2"/>
+    <w:rsid w:val="00DF71D1"/>
     <w:rPr>
       <w:rFonts w:ascii="Cambria" w:eastAsia="SimSun" w:hAnsi="Cambria" w:cs="Arial"/>
       <w:b/>
@@ -6231,13 +6246,14 @@
     <w:basedOn w:val="DefaultParagraphFont"/>
     <w:link w:val="Heading4"/>
     <w:uiPriority w:val="9"/>
-    <w:rsid w:val="007A00B2"/>
+    <w:rsid w:val="00DF71D1"/>
     <w:rPr>
       <w:rFonts w:asciiTheme="majorHAnsi" w:hAnsiTheme="majorHAnsi" w:cstheme="minorBidi"/>
       <w:b/>
       <w:bCs/>
       <w:sz w:val="24"/>
       <w:szCs w:val="28"/>
+      <w:lang w:eastAsia="zh-CN"/>
     </w:rPr>
   </w:style>
   <w:style w:type="character" w:styleId="Strong">
@@ -6329,40 +6345,52 @@
     <w:name w:val="Indent 1"/>
     <w:basedOn w:val="Normal"/>
     <w:qFormat/>
-    <w:rsid w:val="007A00B2"/>
+    <w:rsid w:val="00DF71D1"/>
     <w:pPr>
       <w:ind w:left="360"/>
     </w:pPr>
+    <w:rPr>
+      <w:lang w:eastAsia="zh-CN"/>
+    </w:rPr>
   </w:style>
   <w:style w:type="paragraph" w:customStyle="1" w:styleId="Indent2">
     <w:name w:val="Indent 2"/>
     <w:basedOn w:val="Normal"/>
     <w:qFormat/>
-    <w:rsid w:val="007A00B2"/>
+    <w:rsid w:val="00DF71D1"/>
     <w:pPr>
       <w:spacing w:after="120" w:line="240" w:lineRule="auto"/>
-      <w:ind w:left="810"/>
+      <w:ind w:left="720"/>
     </w:pPr>
+    <w:rPr>
+      <w:lang w:eastAsia="zh-CN"/>
+    </w:rPr>
   </w:style>
   <w:style w:type="paragraph" w:customStyle="1" w:styleId="Indent3">
     <w:name w:val="Indent 3"/>
     <w:basedOn w:val="Normal"/>
     <w:qFormat/>
-    <w:rsid w:val="007A00B2"/>
+    <w:rsid w:val="00DF71D1"/>
     <w:pPr>
       <w:spacing w:after="120" w:line="240" w:lineRule="auto"/>
-      <w:ind w:left="1350"/>
+      <w:ind w:left="1080"/>
     </w:pPr>
+    <w:rPr>
+      <w:lang w:eastAsia="zh-CN"/>
+    </w:rPr>
   </w:style>
   <w:style w:type="paragraph" w:customStyle="1" w:styleId="Indent4">
     <w:name w:val="Indent 4"/>
     <w:basedOn w:val="Normal"/>
     <w:qFormat/>
-    <w:rsid w:val="007A00B2"/>
+    <w:rsid w:val="00DF71D1"/>
     <w:pPr>
       <w:spacing w:after="120" w:line="240" w:lineRule="auto"/>
-      <w:ind w:left="1987"/>
+      <w:ind w:left="1440"/>
     </w:pPr>
+    <w:rPr>
+      <w:lang w:eastAsia="zh-CN"/>
+    </w:rPr>
   </w:style>
   <w:style w:type="paragraph" w:styleId="NormalIndent">
     <w:name w:val="Normal Indent"/>
@@ -6597,12 +6625,15 @@
     <w:link w:val="Heading1Char"/>
     <w:uiPriority w:val="9"/>
     <w:qFormat/>
-    <w:rsid w:val="007A00B2"/>
+    <w:rsid w:val="00DF71D1"/>
     <w:pPr>
       <w:widowControl w:val="0"/>
       <w:numPr>
         <w:numId w:val="38"/>
       </w:numPr>
+      <w:tabs>
+        <w:tab w:val="clear" w:pos="360"/>
+      </w:tabs>
       <w:spacing w:before="240" w:after="0" w:line="240" w:lineRule="auto"/>
       <w:outlineLvl w:val="0"/>
     </w:pPr>
@@ -6623,14 +6654,18 @@
     <w:link w:val="Heading2Char"/>
     <w:uiPriority w:val="9"/>
     <w:qFormat/>
-    <w:rsid w:val="007A00B2"/>
+    <w:rsid w:val="00DF71D1"/>
     <w:pPr>
       <w:widowControl w:val="0"/>
       <w:numPr>
         <w:ilvl w:val="1"/>
         <w:numId w:val="38"/>
       </w:numPr>
+      <w:tabs>
+        <w:tab w:val="clear" w:pos="1080"/>
+      </w:tabs>
       <w:spacing w:before="60" w:line="240" w:lineRule="auto"/>
+      <w:ind w:left="864" w:hanging="504"/>
       <w:outlineLvl w:val="1"/>
     </w:pPr>
     <w:rPr>
@@ -6650,13 +6685,17 @@
     <w:link w:val="Heading3Char"/>
     <w:uiPriority w:val="9"/>
     <w:qFormat/>
-    <w:rsid w:val="007A00B2"/>
+    <w:rsid w:val="00DF71D1"/>
     <w:pPr>
       <w:numPr>
         <w:ilvl w:val="2"/>
         <w:numId w:val="38"/>
       </w:numPr>
+      <w:tabs>
+        <w:tab w:val="clear" w:pos="1800"/>
+      </w:tabs>
       <w:spacing w:before="60" w:line="240" w:lineRule="auto"/>
+      <w:ind w:left="1440" w:hanging="720"/>
       <w:outlineLvl w:val="2"/>
     </w:pPr>
     <w:rPr>
@@ -6676,13 +6715,16 @@
     <w:uiPriority w:val="9"/>
     <w:unhideWhenUsed/>
     <w:qFormat/>
-    <w:rsid w:val="007A00B2"/>
+    <w:rsid w:val="00DF71D1"/>
     <w:pPr>
       <w:keepNext/>
       <w:numPr>
         <w:ilvl w:val="3"/>
         <w:numId w:val="38"/>
       </w:numPr>
+      <w:tabs>
+        <w:tab w:val="clear" w:pos="1800"/>
+      </w:tabs>
       <w:spacing w:before="120"/>
       <w:outlineLvl w:val="3"/>
     </w:pPr>
@@ -6692,6 +6734,7 @@
       <w:bCs/>
       <w:sz w:val="24"/>
       <w:szCs w:val="28"/>
+      <w:lang w:eastAsia="zh-CN"/>
     </w:rPr>
   </w:style>
   <w:style w:type="paragraph" w:styleId="Heading5">
@@ -6856,7 +6899,7 @@
     <w:basedOn w:val="DefaultParagraphFont"/>
     <w:link w:val="Heading1"/>
     <w:uiPriority w:val="9"/>
-    <w:rsid w:val="007A00B2"/>
+    <w:rsid w:val="00DF71D1"/>
     <w:rPr>
       <w:rFonts w:asciiTheme="majorHAnsi" w:eastAsia="SimSun" w:hAnsiTheme="majorHAnsi" w:cs="Arial"/>
       <w:b/>
@@ -6872,7 +6915,7 @@
     <w:basedOn w:val="DefaultParagraphFont"/>
     <w:link w:val="Heading2"/>
     <w:uiPriority w:val="9"/>
-    <w:rsid w:val="007A00B2"/>
+    <w:rsid w:val="00DF71D1"/>
     <w:rPr>
       <w:rFonts w:asciiTheme="majorHAnsi" w:eastAsia="SimSun" w:hAnsiTheme="majorHAnsi" w:cs="Arial"/>
       <w:b/>
@@ -6888,7 +6931,7 @@
     <w:basedOn w:val="DefaultParagraphFont"/>
     <w:link w:val="Heading3"/>
     <w:uiPriority w:val="9"/>
-    <w:rsid w:val="007A00B2"/>
+    <w:rsid w:val="00DF71D1"/>
     <w:rPr>
       <w:rFonts w:ascii="Cambria" w:eastAsia="SimSun" w:hAnsi="Cambria" w:cs="Arial"/>
       <w:b/>
@@ -6932,13 +6975,14 @@
     <w:basedOn w:val="DefaultParagraphFont"/>
     <w:link w:val="Heading4"/>
     <w:uiPriority w:val="9"/>
-    <w:rsid w:val="007A00B2"/>
+    <w:rsid w:val="00DF71D1"/>
     <w:rPr>
       <w:rFonts w:asciiTheme="majorHAnsi" w:hAnsiTheme="majorHAnsi" w:cstheme="minorBidi"/>
       <w:b/>
       <w:bCs/>
       <w:sz w:val="24"/>
       <w:szCs w:val="28"/>
+      <w:lang w:eastAsia="zh-CN"/>
     </w:rPr>
   </w:style>
   <w:style w:type="character" w:styleId="Strong">
@@ -7030,40 +7074,52 @@
     <w:name w:val="Indent 1"/>
     <w:basedOn w:val="Normal"/>
     <w:qFormat/>
-    <w:rsid w:val="007A00B2"/>
+    <w:rsid w:val="00DF71D1"/>
     <w:pPr>
       <w:ind w:left="360"/>
     </w:pPr>
+    <w:rPr>
+      <w:lang w:eastAsia="zh-CN"/>
+    </w:rPr>
   </w:style>
   <w:style w:type="paragraph" w:customStyle="1" w:styleId="Indent2">
     <w:name w:val="Indent 2"/>
     <w:basedOn w:val="Normal"/>
     <w:qFormat/>
-    <w:rsid w:val="007A00B2"/>
+    <w:rsid w:val="00DF71D1"/>
     <w:pPr>
       <w:spacing w:after="120" w:line="240" w:lineRule="auto"/>
-      <w:ind w:left="810"/>
+      <w:ind w:left="720"/>
     </w:pPr>
+    <w:rPr>
+      <w:lang w:eastAsia="zh-CN"/>
+    </w:rPr>
   </w:style>
   <w:style w:type="paragraph" w:customStyle="1" w:styleId="Indent3">
     <w:name w:val="Indent 3"/>
     <w:basedOn w:val="Normal"/>
     <w:qFormat/>
-    <w:rsid w:val="007A00B2"/>
+    <w:rsid w:val="00DF71D1"/>
     <w:pPr>
       <w:spacing w:after="120" w:line="240" w:lineRule="auto"/>
-      <w:ind w:left="1350"/>
+      <w:ind w:left="1080"/>
     </w:pPr>
+    <w:rPr>
+      <w:lang w:eastAsia="zh-CN"/>
+    </w:rPr>
   </w:style>
   <w:style w:type="paragraph" w:customStyle="1" w:styleId="Indent4">
     <w:name w:val="Indent 4"/>
     <w:basedOn w:val="Normal"/>
     <w:qFormat/>
-    <w:rsid w:val="007A00B2"/>
+    <w:rsid w:val="00DF71D1"/>
     <w:pPr>
       <w:spacing w:after="120" w:line="240" w:lineRule="auto"/>
-      <w:ind w:left="1987"/>
+      <w:ind w:left="1440"/>
     </w:pPr>
+    <w:rPr>
+      <w:lang w:eastAsia="zh-CN"/>
+    </w:rPr>
   </w:style>
   <w:style w:type="paragraph" w:styleId="NormalIndent">
     <w:name w:val="Normal Indent"/>

</xml_diff>